<commit_message>
NeldeCalma modified: data transmission works, with periodic sleep enabled.
</commit_message>
<xml_diff>
--- a/Nute.docx
+++ b/Nute.docx
@@ -160,8 +160,6 @@
       <w:r>
         <w:t>В обязательном порядке содержит компоненты, необходимые для радиосвязи. В зависимости от конкретных потребностей могут быть распаяны те или иные периферийные элементы (вибродвигатель, кнопка и прочее).</w:t>
       </w:r>
-      <w:bookmarkStart w:id="0" w:name="_GoBack"/>
-      <w:bookmarkEnd w:id="0"/>
     </w:p>
     <w:p>
       <w:pPr>
@@ -1269,6 +1267,75 @@
               </w:rPr>
               <w:t>Нужно при переходе на другую частоту.</w:t>
             </w:r>
+          </w:p>
+        </w:tc>
+      </w:tr>
+      <w:tr>
+        <w:tc>
+          <w:tcPr>
+            <w:tcW w:w="2235" w:type="dxa"/>
+          </w:tcPr>
+          <w:p>
+            <w:pPr>
+              <w:ind w:firstLine="0"/>
+            </w:pPr>
+          </w:p>
+        </w:tc>
+        <w:tc>
+          <w:tcPr>
+            <w:tcW w:w="756" w:type="dxa"/>
+          </w:tcPr>
+          <w:p>
+            <w:pPr>
+              <w:ind w:firstLine="0"/>
+            </w:pPr>
+          </w:p>
+        </w:tc>
+        <w:tc>
+          <w:tcPr>
+            <w:tcW w:w="6094" w:type="dxa"/>
+          </w:tcPr>
+          <w:p>
+            <w:pPr>
+              <w:ind w:firstLine="0"/>
+            </w:pPr>
+          </w:p>
+        </w:tc>
+      </w:tr>
+      <w:tr>
+        <w:tc>
+          <w:tcPr>
+            <w:tcW w:w="2235" w:type="dxa"/>
+          </w:tcPr>
+          <w:p>
+            <w:pPr>
+              <w:ind w:firstLine="0"/>
+              <w:rPr>
+                <w:lang w:val="en-US"/>
+              </w:rPr>
+            </w:pPr>
+            <w:bookmarkStart w:id="0" w:name="_GoBack"/>
+            <w:bookmarkEnd w:id="0"/>
+          </w:p>
+        </w:tc>
+        <w:tc>
+          <w:tcPr>
+            <w:tcW w:w="756" w:type="dxa"/>
+          </w:tcPr>
+          <w:p>
+            <w:pPr>
+              <w:ind w:firstLine="0"/>
+            </w:pPr>
+          </w:p>
+        </w:tc>
+        <w:tc>
+          <w:tcPr>
+            <w:tcW w:w="6094" w:type="dxa"/>
+          </w:tcPr>
+          <w:p>
+            <w:pPr>
+              <w:ind w:firstLine="0"/>
+            </w:pPr>
           </w:p>
         </w:tc>
       </w:tr>

</xml_diff>